<commit_message>
grammar and edit to report
</commit_message>
<xml_diff>
--- a/logistic_regression/hw_1_report.docx
+++ b/logistic_regression/hw_1_report.docx
@@ -30,9 +30,6 @@
         </w:numPr>
       </w:pPr>
       <w:r>
-        <w:t xml:space="preserve"> </w:t>
-      </w:r>
-      <w:r>
         <w:t>Missing: (ACCTAGE – 546, PHONE – 1075, POS – 1075, POSAMT – 1075, INV – 1075, INVBAL – 1075, CC – 1075, CCBAL – 1075, CCPURC – 1075, INCOME – 1537, HMOWN – 1463, LORES – 1537, HMVAL – 1537, AGE – 1702, CRSCORE – 195)</w:t>
       </w:r>
     </w:p>
@@ -193,7 +190,15 @@
       </w:r>
       <w:proofErr w:type="spellEnd"/>
       <w:r>
-        <w:t xml:space="preserve"> savings and checking accounts are 1.779 and 0.379, respectively.  This would suggest that customers who have a savings account 1.779 more than those without a savings account to get insurance while customers with a checking account are only 0.379 more likely to get a checking account than those without a checking account.  So if all you knew about a potential customer if </w:t>
+        <w:t xml:space="preserve"> savings and checking accounts are 1.779 and 0.379, respectively.  This would suggest that customers who have a savings account 1.779 more than those without a savings account to get insurance while customers with a checking account are only 0.379 more likely to get a checking account than those without a checking account.  </w:t>
+      </w:r>
+      <w:proofErr w:type="gramStart"/>
+      <w:r>
+        <w:t>So</w:t>
+      </w:r>
+      <w:proofErr w:type="gramEnd"/>
+      <w:r>
+        <w:t xml:space="preserve"> if all you knew about a potential customer if </w:t>
       </w:r>
       <w:proofErr w:type="spellStart"/>
       <w:r>
@@ -201,7 +206,16 @@
       </w:r>
       <w:proofErr w:type="spellEnd"/>
       <w:r>
-        <w:t xml:space="preserve"> they have a savings account you could guess customers with savings account are more likely to get insurance.</w:t>
+        <w:t xml:space="preserve"> they have a savings account</w:t>
+      </w:r>
+      <w:r>
+        <w:t xml:space="preserve"> or checking</w:t>
+      </w:r>
+      <w:r>
+        <w:t xml:space="preserve"> account</w:t>
+      </w:r>
+      <w:r>
+        <w:t xml:space="preserve"> you could guess customers with savings account are more likely to get insurance.</w:t>
       </w:r>
     </w:p>
     <w:p>
@@ -289,12 +303,7 @@
         </w:numPr>
       </w:pPr>
       <w:r>
-        <w:t>In total 3034 observat</w:t>
-      </w:r>
-      <w:bookmarkStart w:id="0" w:name="_GoBack"/>
-      <w:bookmarkEnd w:id="0"/>
-      <w:r>
-        <w:t>ions had a missing value.</w:t>
+        <w:t>In total 3034 observations had a missing value.</w:t>
       </w:r>
     </w:p>
     <w:p>
@@ -309,7 +318,15 @@
         <w:t>We removed variables with missing values rather than rows which kept the same total number of observations in our dataset, but information could have been lost in the dropped variables.  Looking at the dropped variables’ histograms there are some variables that would interesting to including</w:t>
       </w:r>
       <w:r>
-        <w:t xml:space="preserve"> such as income, age, age of oldest account, and credit score.  Credit score in particular would be worth keeping in the model considering it only has 195 missing observations.  Testing this returns a model with an AIC of 9857.6 which is worse than our previous best model and the CRSCORE estimate is also insignificant.</w:t>
+        <w:t xml:space="preserve"> such as income, age, age of oldest account, and credit score.  Credit score in particular would be worth keeping in the model considering it only has 195 missing observations.  Testing this returns a model with an AIC of 9857.6 which is worse than our previous best model and the CRSCORE estimate is also insignificant</w:t>
+      </w:r>
+      <w:r>
+        <w:t xml:space="preserve"> as alpha = 0.5</w:t>
+      </w:r>
+      <w:bookmarkStart w:id="0" w:name="_GoBack"/>
+      <w:bookmarkEnd w:id="0"/>
+      <w:r>
+        <w:t>.</w:t>
       </w:r>
     </w:p>
     <w:sectPr>
@@ -1269,6 +1286,7 @@
   <w:style w:type="character" w:default="1" w:styleId="DefaultParagraphFont">
     <w:name w:val="Default Paragraph Font"/>
     <w:uiPriority w:val="1"/>
+    <w:semiHidden/>
     <w:unhideWhenUsed/>
   </w:style>
   <w:style w:type="table" w:default="1" w:styleId="TableNormal">

</xml_diff>